<commit_message>
Version with Victor comments
Version with Victor comments
</commit_message>
<xml_diff>
--- a/UC2_Understanding and Application.docx
+++ b/UC2_Understanding and Application.docx
@@ -1636,7 +1636,7 @@
                     <a:blip r:embed="rId8" cstate="print">
                       <a:extLst>
                         <a:ext uri="{28A0092B-C50C-407E-A947-70E740481C1C}">
-                          <a14:useLocalDpi xmlns:arto="http://schemas.microsoft.com/office/word/2006/arto" xmlns="" xmlns:wpc="http://schemas.microsoft.com/office/word/2010/wordprocessingCanvas" xmlns:mc="http://schemas.openxmlformats.org/markup-compatibility/2006" xmlns:o="urn:schemas-microsoft-com:office:office" xmlns:v="urn:schemas-microsoft-com:vml" xmlns:wp14="http://schemas.microsoft.com/office/word/2010/wordprocessingDrawing" xmlns:w10="urn:schemas-microsoft-com:office:word" xmlns:w="http://schemas.openxmlformats.org/wordprocessingml/2006/main" xmlns:w14="http://schemas.microsoft.com/office/word/2010/wordml" xmlns:w15="http://schemas.microsoft.com/office/word/2012/wordml" xmlns:wpg="http://schemas.microsoft.com/office/word/2010/wordprocessingGroup" xmlns:wpi="http://schemas.microsoft.com/office/word/2010/wordprocessingInk" xmlns:wps="http://schemas.microsoft.com/office/word/2010/wordprocessingShape" xmlns:a14="http://schemas.microsoft.com/office/drawing/2010/main" val="0"/>
+                          <a14:useLocalDpi xmlns:a14="http://schemas.microsoft.com/office/drawing/2010/main" xmlns:wps="http://schemas.microsoft.com/office/word/2010/wordprocessingShape" xmlns:wpi="http://schemas.microsoft.com/office/word/2010/wordprocessingInk" xmlns:wpg="http://schemas.microsoft.com/office/word/2010/wordprocessingGroup" xmlns:w15="http://schemas.microsoft.com/office/word/2012/wordml" xmlns:w14="http://schemas.microsoft.com/office/word/2010/wordml" xmlns:w="http://schemas.openxmlformats.org/wordprocessingml/2006/main" xmlns:w10="urn:schemas-microsoft-com:office:word" xmlns:wp14="http://schemas.microsoft.com/office/word/2010/wordprocessingDrawing" xmlns:v="urn:schemas-microsoft-com:vml" xmlns:o="urn:schemas-microsoft-com:office:office" xmlns:mc="http://schemas.openxmlformats.org/markup-compatibility/2006" xmlns:wpc="http://schemas.microsoft.com/office/word/2010/wordprocessingCanvas" xmlns="" xmlns:arto="http://schemas.microsoft.com/office/word/2006/arto" val="0"/>
                         </a:ext>
                       </a:extLst>
                     </a:blip>
@@ -2688,7 +2688,7 @@
                     <a:blip r:embed="rId9" cstate="print">
                       <a:extLst>
                         <a:ext uri="{28A0092B-C50C-407E-A947-70E740481C1C}">
-                          <a14:useLocalDpi xmlns:arto="http://schemas.microsoft.com/office/word/2006/arto" xmlns="" xmlns:wpc="http://schemas.microsoft.com/office/word/2010/wordprocessingCanvas" xmlns:mc="http://schemas.openxmlformats.org/markup-compatibility/2006" xmlns:o="urn:schemas-microsoft-com:office:office" xmlns:v="urn:schemas-microsoft-com:vml" xmlns:wp14="http://schemas.microsoft.com/office/word/2010/wordprocessingDrawing" xmlns:w10="urn:schemas-microsoft-com:office:word" xmlns:w="http://schemas.openxmlformats.org/wordprocessingml/2006/main" xmlns:w14="http://schemas.microsoft.com/office/word/2010/wordml" xmlns:w15="http://schemas.microsoft.com/office/word/2012/wordml" xmlns:wpg="http://schemas.microsoft.com/office/word/2010/wordprocessingGroup" xmlns:wpi="http://schemas.microsoft.com/office/word/2010/wordprocessingInk" xmlns:wps="http://schemas.microsoft.com/office/word/2010/wordprocessingShape" xmlns:a14="http://schemas.microsoft.com/office/drawing/2010/main" val="0"/>
+                          <a14:useLocalDpi xmlns:a14="http://schemas.microsoft.com/office/drawing/2010/main" xmlns:wps="http://schemas.microsoft.com/office/word/2010/wordprocessingShape" xmlns:wpi="http://schemas.microsoft.com/office/word/2010/wordprocessingInk" xmlns:wpg="http://schemas.microsoft.com/office/word/2010/wordprocessingGroup" xmlns:w15="http://schemas.microsoft.com/office/word/2012/wordml" xmlns:w14="http://schemas.microsoft.com/office/word/2010/wordml" xmlns:w="http://schemas.openxmlformats.org/wordprocessingml/2006/main" xmlns:w10="urn:schemas-microsoft-com:office:word" xmlns:wp14="http://schemas.microsoft.com/office/word/2010/wordprocessingDrawing" xmlns:v="urn:schemas-microsoft-com:vml" xmlns:o="urn:schemas-microsoft-com:office:office" xmlns:mc="http://schemas.openxmlformats.org/markup-compatibility/2006" xmlns:wpc="http://schemas.microsoft.com/office/word/2010/wordprocessingCanvas" xmlns="" xmlns:arto="http://schemas.microsoft.com/office/word/2006/arto" val="0"/>
                         </a:ext>
                       </a:extLst>
                     </a:blip>
@@ -3033,7 +3033,7 @@
                     <a:blip r:embed="rId10" cstate="print">
                       <a:extLst>
                         <a:ext uri="{28A0092B-C50C-407E-A947-70E740481C1C}">
-                          <a14:useLocalDpi xmlns:arto="http://schemas.microsoft.com/office/word/2006/arto" xmlns="" xmlns:wpc="http://schemas.microsoft.com/office/word/2010/wordprocessingCanvas" xmlns:mc="http://schemas.openxmlformats.org/markup-compatibility/2006" xmlns:o="urn:schemas-microsoft-com:office:office" xmlns:v="urn:schemas-microsoft-com:vml" xmlns:wp14="http://schemas.microsoft.com/office/word/2010/wordprocessingDrawing" xmlns:w10="urn:schemas-microsoft-com:office:word" xmlns:w="http://schemas.openxmlformats.org/wordprocessingml/2006/main" xmlns:w14="http://schemas.microsoft.com/office/word/2010/wordml" xmlns:w15="http://schemas.microsoft.com/office/word/2012/wordml" xmlns:wpg="http://schemas.microsoft.com/office/word/2010/wordprocessingGroup" xmlns:wpi="http://schemas.microsoft.com/office/word/2010/wordprocessingInk" xmlns:wps="http://schemas.microsoft.com/office/word/2010/wordprocessingShape" xmlns:a14="http://schemas.microsoft.com/office/drawing/2010/main" val="0"/>
+                          <a14:useLocalDpi xmlns:a14="http://schemas.microsoft.com/office/drawing/2010/main" xmlns:wps="http://schemas.microsoft.com/office/word/2010/wordprocessingShape" xmlns:wpi="http://schemas.microsoft.com/office/word/2010/wordprocessingInk" xmlns:wpg="http://schemas.microsoft.com/office/word/2010/wordprocessingGroup" xmlns:w15="http://schemas.microsoft.com/office/word/2012/wordml" xmlns:w14="http://schemas.microsoft.com/office/word/2010/wordml" xmlns:w="http://schemas.openxmlformats.org/wordprocessingml/2006/main" xmlns:w10="urn:schemas-microsoft-com:office:word" xmlns:wp14="http://schemas.microsoft.com/office/word/2010/wordprocessingDrawing" xmlns:v="urn:schemas-microsoft-com:vml" xmlns:o="urn:schemas-microsoft-com:office:office" xmlns:mc="http://schemas.openxmlformats.org/markup-compatibility/2006" xmlns:wpc="http://schemas.microsoft.com/office/word/2010/wordprocessingCanvas" xmlns="" xmlns:arto="http://schemas.microsoft.com/office/word/2006/arto" val="0"/>
                         </a:ext>
                       </a:extLst>
                     </a:blip>
@@ -3298,12 +3298,6 @@
       <w:bookmarkEnd w:id="2"/>
       <w:r>
         <w:rPr>
-          <w:lang w:val="en-US"/>
-        </w:rPr>
-        <w:t xml:space="preserve"> </w:t>
-      </w:r>
-      <w:r>
-        <w:rPr>
           <w:rFonts w:ascii="Palatino Linotype" w:hAnsi="Palatino Linotype"/>
           <w:b w:val="0"/>
           <w:sz w:val="22"/>
@@ -3422,18 +3416,31 @@
         </w:rPr>
         <w:t xml:space="preserve"> – An introduction to ISO15926. Available at </w:t>
       </w:r>
-      <w:hyperlink r:id="rId11" w:history="1">
-        <w:r>
-          <w:rPr>
-            <w:rStyle w:val="Hyperlink"/>
-            <w:rFonts w:ascii="Palatino Linotype" w:eastAsia="Times New Roman" w:hAnsi="Palatino Linotype" w:cs="Times New Roman"/>
-            <w:sz w:val="24"/>
-            <w:szCs w:val="24"/>
-            <w:lang w:val="en-US" w:eastAsia="pt-BR"/>
-          </w:rPr>
-          <w:t>http://iringtoday.com/wordpress/wp-content/uploads/2011/12/iso-intro-ver1.pdf</w:t>
-        </w:r>
-      </w:hyperlink>
+      <w:r>
+        <w:fldChar w:fldCharType="begin"/>
+      </w:r>
+      <w:r>
+        <w:rPr>
+          <w:lang w:val="en-US"/>
+        </w:rPr>
+        <w:instrText>HYPERLINK "http://iringtoday.com/wordpress/wp-content/uploads/2011/12/iso-intro-ver1.pdf"</w:instrText>
+      </w:r>
+      <w:r>
+        <w:fldChar w:fldCharType="separate"/>
+      </w:r>
+      <w:r>
+        <w:rPr>
+          <w:rStyle w:val="Hyperlink"/>
+          <w:rFonts w:ascii="Palatino Linotype" w:eastAsia="Times New Roman" w:hAnsi="Palatino Linotype" w:cs="Times New Roman"/>
+          <w:sz w:val="24"/>
+          <w:szCs w:val="24"/>
+          <w:lang w:val="en-US" w:eastAsia="pt-BR"/>
+        </w:rPr>
+        <w:t>http://iringtoday.com/wordpress/wp-content/uploads/2011/12/iso-intro-ver1.pdf</w:t>
+      </w:r>
+      <w:r>
+        <w:fldChar w:fldCharType="end"/>
+      </w:r>
       <w:r>
         <w:rPr>
           <w:rFonts w:ascii="Palatino Linotype" w:eastAsia="Times New Roman" w:hAnsi="Palatino Linotype" w:cs="Times New Roman"/>
@@ -3744,7 +3751,7 @@
         </w:rPr>
         <w:t xml:space="preserve"> - W3C - </w:t>
       </w:r>
-      <w:hyperlink r:id="rId12" w:history="1">
+      <w:hyperlink r:id="rId11" w:history="1">
         <w:r>
           <w:rPr>
             <w:rStyle w:val="Hyperlink"/>
@@ -3840,88 +3847,101 @@
         </w:rPr>
         <w:t xml:space="preserve"> </w:t>
       </w:r>
-      <w:hyperlink r:id="rId13" w:history="1">
-        <w:r>
-          <w:rPr>
-            <w:rStyle w:val="Hyperlink"/>
-            <w:rFonts w:ascii="Palatino Linotype" w:eastAsia="Times New Roman" w:hAnsi="Palatino Linotype" w:cs="Times New Roman"/>
-            <w:sz w:val="24"/>
-            <w:szCs w:val="24"/>
-            <w:lang w:val="en-US" w:eastAsia="pt-BR"/>
-          </w:rPr>
-          <w:t>http://www.</w:t>
-        </w:r>
-        <w:r>
-          <w:rPr>
-            <w:rStyle w:val="Hyperlink"/>
-            <w:rFonts w:ascii="Palatino Linotype" w:eastAsia="Times New Roman" w:hAnsi="Palatino Linotype" w:cs="Times New Roman"/>
-            <w:sz w:val="24"/>
-            <w:szCs w:val="24"/>
-            <w:lang w:val="en-US" w:eastAsia="pt-BR"/>
-          </w:rPr>
-          <w:t>fiatech.org</w:t>
-        </w:r>
-        <w:r>
-          <w:rPr>
-            <w:rStyle w:val="Hyperlink"/>
-            <w:rFonts w:ascii="Palatino Linotype" w:eastAsia="Times New Roman" w:hAnsi="Palatino Linotype" w:cs="Times New Roman"/>
-            <w:sz w:val="24"/>
-            <w:szCs w:val="24"/>
-            <w:lang w:val="en-US" w:eastAsia="pt-BR"/>
-          </w:rPr>
-          <w:t>/</w:t>
-        </w:r>
-        <w:r>
-          <w:rPr>
-            <w:rStyle w:val="Hyperlink"/>
-            <w:rFonts w:ascii="Palatino Linotype" w:eastAsia="Times New Roman" w:hAnsi="Palatino Linotype" w:cs="Times New Roman"/>
-            <w:sz w:val="24"/>
-            <w:szCs w:val="24"/>
-            <w:lang w:val="en-US" w:eastAsia="pt-BR"/>
-          </w:rPr>
-          <w:t>desing</w:t>
-        </w:r>
-        <w:r>
-          <w:rPr>
-            <w:rStyle w:val="Hyperlink"/>
-            <w:rFonts w:ascii="Palatino Linotype" w:eastAsia="Times New Roman" w:hAnsi="Palatino Linotype" w:cs="Times New Roman"/>
-            <w:sz w:val="24"/>
-            <w:szCs w:val="24"/>
-            <w:lang w:val="en-US" w:eastAsia="pt-BR"/>
-          </w:rPr>
-          <w:t>/</w:t>
-        </w:r>
-        <w:r>
-          <w:rPr>
-            <w:rStyle w:val="Hyperlink"/>
-            <w:rFonts w:ascii="Palatino Linotype" w:eastAsia="Times New Roman" w:hAnsi="Palatino Linotype" w:cs="Times New Roman"/>
-            <w:sz w:val="24"/>
-            <w:szCs w:val="24"/>
-            <w:lang w:val="en-US" w:eastAsia="pt-BR"/>
-          </w:rPr>
-          <w:t>projetcs</w:t>
-        </w:r>
-        <w:r>
-          <w:rPr>
-            <w:rStyle w:val="Hyperlink"/>
-            <w:rFonts w:ascii="Palatino Linotype" w:eastAsia="Times New Roman" w:hAnsi="Palatino Linotype" w:cs="Times New Roman"/>
-            <w:sz w:val="24"/>
-            <w:szCs w:val="24"/>
-            <w:lang w:val="en-US" w:eastAsia="pt-BR"/>
-          </w:rPr>
-          <w:t>/</w:t>
-        </w:r>
-        <w:r>
-          <w:rPr>
-            <w:rStyle w:val="Hyperlink"/>
-            <w:rFonts w:ascii="Palatino Linotype" w:eastAsia="Times New Roman" w:hAnsi="Palatino Linotype" w:cs="Times New Roman"/>
-            <w:sz w:val="24"/>
-            <w:szCs w:val="24"/>
-            <w:lang w:val="en-US" w:eastAsia="pt-BR"/>
-          </w:rPr>
-          <w:t>589-iringtools-interfacing-project</w:t>
-        </w:r>
-      </w:hyperlink>
+      <w:r>
+        <w:fldChar w:fldCharType="begin"/>
+      </w:r>
+      <w:r>
+        <w:rPr>
+          <w:lang w:val="en-US"/>
+        </w:rPr>
+        <w:instrText>HYPERLINK "http://www.fiatech.org/desing/projetcs/589-iringtools-interfacing-project"</w:instrText>
+      </w:r>
+      <w:r>
+        <w:fldChar w:fldCharType="separate"/>
+      </w:r>
+      <w:r>
+        <w:rPr>
+          <w:rStyle w:val="Hyperlink"/>
+          <w:rFonts w:ascii="Palatino Linotype" w:eastAsia="Times New Roman" w:hAnsi="Palatino Linotype" w:cs="Times New Roman"/>
+          <w:sz w:val="24"/>
+          <w:szCs w:val="24"/>
+          <w:lang w:val="en-US" w:eastAsia="pt-BR"/>
+        </w:rPr>
+        <w:t>http://www.</w:t>
+      </w:r>
+      <w:r>
+        <w:rPr>
+          <w:rStyle w:val="Hyperlink"/>
+          <w:rFonts w:ascii="Palatino Linotype" w:eastAsia="Times New Roman" w:hAnsi="Palatino Linotype" w:cs="Times New Roman"/>
+          <w:sz w:val="24"/>
+          <w:szCs w:val="24"/>
+          <w:lang w:val="en-US" w:eastAsia="pt-BR"/>
+        </w:rPr>
+        <w:t>fiatech.org</w:t>
+      </w:r>
+      <w:r>
+        <w:rPr>
+          <w:rStyle w:val="Hyperlink"/>
+          <w:rFonts w:ascii="Palatino Linotype" w:eastAsia="Times New Roman" w:hAnsi="Palatino Linotype" w:cs="Times New Roman"/>
+          <w:sz w:val="24"/>
+          <w:szCs w:val="24"/>
+          <w:lang w:val="en-US" w:eastAsia="pt-BR"/>
+        </w:rPr>
+        <w:t>/</w:t>
+      </w:r>
+      <w:r>
+        <w:rPr>
+          <w:rStyle w:val="Hyperlink"/>
+          <w:rFonts w:ascii="Palatino Linotype" w:eastAsia="Times New Roman" w:hAnsi="Palatino Linotype" w:cs="Times New Roman"/>
+          <w:sz w:val="24"/>
+          <w:szCs w:val="24"/>
+          <w:lang w:val="en-US" w:eastAsia="pt-BR"/>
+        </w:rPr>
+        <w:t>desing</w:t>
+      </w:r>
+      <w:r>
+        <w:rPr>
+          <w:rStyle w:val="Hyperlink"/>
+          <w:rFonts w:ascii="Palatino Linotype" w:eastAsia="Times New Roman" w:hAnsi="Palatino Linotype" w:cs="Times New Roman"/>
+          <w:sz w:val="24"/>
+          <w:szCs w:val="24"/>
+          <w:lang w:val="en-US" w:eastAsia="pt-BR"/>
+        </w:rPr>
+        <w:t>/</w:t>
+      </w:r>
+      <w:r>
+        <w:rPr>
+          <w:rStyle w:val="Hyperlink"/>
+          <w:rFonts w:ascii="Palatino Linotype" w:eastAsia="Times New Roman" w:hAnsi="Palatino Linotype" w:cs="Times New Roman"/>
+          <w:sz w:val="24"/>
+          <w:szCs w:val="24"/>
+          <w:lang w:val="en-US" w:eastAsia="pt-BR"/>
+        </w:rPr>
+        <w:t>projetcs</w:t>
+      </w:r>
+      <w:r>
+        <w:rPr>
+          <w:rStyle w:val="Hyperlink"/>
+          <w:rFonts w:ascii="Palatino Linotype" w:eastAsia="Times New Roman" w:hAnsi="Palatino Linotype" w:cs="Times New Roman"/>
+          <w:sz w:val="24"/>
+          <w:szCs w:val="24"/>
+          <w:lang w:val="en-US" w:eastAsia="pt-BR"/>
+        </w:rPr>
+        <w:t>/</w:t>
+      </w:r>
+      <w:r>
+        <w:rPr>
+          <w:rStyle w:val="Hyperlink"/>
+          <w:rFonts w:ascii="Palatino Linotype" w:eastAsia="Times New Roman" w:hAnsi="Palatino Linotype" w:cs="Times New Roman"/>
+          <w:sz w:val="24"/>
+          <w:szCs w:val="24"/>
+          <w:lang w:val="en-US" w:eastAsia="pt-BR"/>
+        </w:rPr>
+        <w:t>589-iringtools-interfacing-project</w:t>
+      </w:r>
+      <w:r>
+        <w:fldChar w:fldCharType="end"/>
+      </w:r>
       <w:r>
         <w:rPr>
           <w:lang w:val="en-US"/>
@@ -6446,7 +6466,7 @@
   <a:extraClrSchemeLst/>
   <a:extLst>
     <a:ext uri="{05A4C25C-085E-4340-85A3-A5531E510DB2}">
-      <thm15:themeFamily xmlns="" xmlns:thm15="http://schemas.microsoft.com/office/thememl/2012/main" name="Office Theme" id="{62F939B6-93AF-4DB8-9C6B-D6C7DFDC589F}" vid="{4A3C46E8-61CC-4603-A589-7422A47A8E4A}"/>
+      <thm15:themeFamily xmlns:thm15="http://schemas.microsoft.com/office/thememl/2012/main" xmlns="" name="Office Theme" id="{62F939B6-93AF-4DB8-9C6B-D6C7DFDC589F}" vid="{4A3C46E8-61CC-4603-A589-7422A47A8E4A}"/>
     </a:ext>
   </a:extLst>
 </a:theme>
@@ -6457,7 +6477,7 @@
 </file>
 
 <file path=customXml/itemProps1.xml><?xml version="1.0" encoding="utf-8"?>
-<ds:datastoreItem xmlns:ds="http://schemas.openxmlformats.org/officeDocument/2006/customXml" ds:itemID="{FED73310-DAF9-42B8-A551-46EC6FF850B9}">
+<ds:datastoreItem xmlns:ds="http://schemas.openxmlformats.org/officeDocument/2006/customXml" ds:itemID="{052E88D0-CF7B-4C1C-A02E-41B9B762E724}">
   <ds:schemaRefs>
     <ds:schemaRef ds:uri="http://schemas.openxmlformats.org/officeDocument/2006/bibliography"/>
   </ds:schemaRefs>

</xml_diff>